<commit_message>
updated use case 4 up
</commit_message>
<xml_diff>
--- a/Team 4 - FlowUp - Tanzania Interoperability Workshop Use Case Request Form.docx
+++ b/Team 4 - FlowUp - Tanzania Interoperability Workshop Use Case Request Form.docx
@@ -1,38 +1,59 @@
 
 <file path=word/document.xml><?xml version="1.0" encoding="utf-8"?>
-<w:document xmlns:wpc="http://schemas.microsoft.com/office/word/2010/wordprocessingCanvas" xmlns:cx="http://schemas.microsoft.com/office/drawing/2014/chartex" xmlns:cx1="http://schemas.microsoft.com/office/drawing/2015/9/8/chartex" xmlns:cx2="http://schemas.microsoft.com/office/drawing/2015/10/21/chartex" xmlns:mc="http://schemas.openxmlformats.org/markup-compatibility/2006" xmlns:o="urn:schemas-microsoft-com:office:office" xmlns:r="http://schemas.openxmlformats.org/officeDocument/2006/relationships" xmlns:m="http://schemas.openxmlformats.org/officeDocument/2006/math" xmlns:v="urn:schemas-microsoft-com:vml" xmlns:wp14="http://schemas.microsoft.com/office/word/2010/wordprocessingDrawing" xmlns:wp="http://schemas.openxmlformats.org/drawingml/2006/wordprocessingDrawing" xmlns:w10="urn:schemas-microsoft-com:office:word" xmlns:w="http://schemas.openxmlformats.org/wordprocessingml/2006/main" xmlns:w14="http://schemas.microsoft.com/office/word/2010/wordml" xmlns:w15="http://schemas.microsoft.com/office/word/2012/wordml" xmlns:w16se="http://schemas.microsoft.com/office/word/2015/wordml/symex" xmlns:wpg="http://schemas.microsoft.com/office/word/2010/wordprocessingGroup" xmlns:wpi="http://schemas.microsoft.com/office/word/2010/wordprocessingInk" xmlns:wne="http://schemas.microsoft.com/office/word/2006/wordml" xmlns:wps="http://schemas.microsoft.com/office/word/2010/wordprocessingShape" mc:Ignorable="w14 w15 w16se wp14">
+<w:document xmlns:o="urn:schemas-microsoft-com:office:office" xmlns:r="http://schemas.openxmlformats.org/officeDocument/2006/relationships" xmlns:v="urn:schemas-microsoft-com:vml" xmlns:w="http://schemas.openxmlformats.org/wordprocessingml/2006/main" xmlns:w10="urn:schemas-microsoft-com:office:word" xmlns:wp="http://schemas.openxmlformats.org/drawingml/2006/wordprocessingDrawing" xmlns:wps="http://schemas.microsoft.com/office/word/2010/wordprocessingShape" xmlns:wpg="http://schemas.microsoft.com/office/word/2010/wordprocessingGroup" xmlns:mc="http://schemas.openxmlformats.org/markup-compatibility/2006" xmlns:wp14="http://schemas.microsoft.com/office/word/2010/wordprocessingDrawing" xmlns:w14="http://schemas.microsoft.com/office/word/2010/wordml" mc:Ignorable="w14 wp14">
   <w:body>
     <w:tbl>
       <w:tblPr>
         <w:tblW w:w="10986" w:type="dxa"/>
+        <w:jc w:val="left"/>
         <w:tblInd w:w="-637" w:type="dxa"/>
         <w:tblBorders>
-          <w:top w:val="single" w:sz="4" w:space="0" w:color="000000"/>
-          <w:left w:val="single" w:sz="4" w:space="0" w:color="000000"/>
-          <w:bottom w:val="single" w:sz="4" w:space="0" w:color="000000"/>
-          <w:right w:val="single" w:sz="4" w:space="0" w:color="000000"/>
-          <w:insideH w:val="single" w:sz="4" w:space="0" w:color="000000"/>
-          <w:insideV w:val="single" w:sz="4" w:space="0" w:color="000000"/>
+          <w:top w:val="single" w:sz="4" w:space="0" w:color="000001"/>
+          <w:left w:val="single" w:sz="4" w:space="0" w:color="000001"/>
+          <w:bottom w:val="single" w:sz="4" w:space="0" w:color="000001"/>
+          <w:right w:val="single" w:sz="4" w:space="0" w:color="000001"/>
+          <w:insideH w:val="single" w:sz="4" w:space="0" w:color="000001"/>
+          <w:insideV w:val="single" w:sz="4" w:space="0" w:color="000001"/>
         </w:tblBorders>
-        <w:tblLayout w:type="fixed"/>
-        <w:tblLook w:val="0400" w:firstRow="0" w:lastRow="0" w:firstColumn="0" w:lastColumn="0" w:noHBand="0" w:noVBand="1"/>
+        <w:tblCellMar>
+          <w:top w:w="0" w:type="dxa"/>
+          <w:left w:w="108" w:type="dxa"/>
+          <w:bottom w:w="0" w:type="dxa"/>
+          <w:right w:w="108" w:type="dxa"/>
+        </w:tblCellMar>
+        <w:tblLook w:val="0400" w:noVBand="1" w:noHBand="0" w:lastColumn="0" w:firstColumn="0" w:lastRow="0" w:firstRow="0"/>
       </w:tblPr>
       <w:tblGrid>
         <w:gridCol w:w="3872"/>
-        <w:gridCol w:w="7114"/>
+        <w:gridCol w:w="7113"/>
       </w:tblGrid>
       <w:tr>
         <w:trPr>
-          <w:trHeight w:val="600"/>
+          <w:trHeight w:val="600" w:hRule="atLeast"/>
         </w:trPr>
         <w:tc>
           <w:tcPr>
-            <w:tcW w:w="10986" w:type="dxa"/>
+            <w:tcW w:w="10985" w:type="dxa"/>
             <w:gridSpan w:val="2"/>
+            <w:tcBorders>
+              <w:top w:val="single" w:sz="4" w:space="0" w:color="000001"/>
+              <w:left w:val="single" w:sz="4" w:space="0" w:color="000001"/>
+              <w:bottom w:val="single" w:sz="4" w:space="0" w:color="000001"/>
+              <w:right w:val="single" w:sz="4" w:space="0" w:color="000001"/>
+              <w:insideH w:val="single" w:sz="4" w:space="0" w:color="000001"/>
+              <w:insideV w:val="single" w:sz="4" w:space="0" w:color="000001"/>
+            </w:tcBorders>
+            <w:shd w:fill="auto" w:val="clear"/>
+            <w:tcMar>
+              <w:left w:w="108" w:type="dxa"/>
+            </w:tcMar>
           </w:tcPr>
           <w:p>
             <w:pPr>
+              <w:pStyle w:val="Normal"/>
+              <w:spacing w:before="0" w:after="200"/>
               <w:jc w:val="center"/>
+              <w:rPr/>
             </w:pPr>
             <w:bookmarkStart w:id="0" w:name="_GoBack"/>
             <w:bookmarkEnd w:id="0"/>
@@ -49,16 +70,30 @@
       </w:tr>
       <w:tr>
         <w:trPr>
-          <w:trHeight w:val="720"/>
+          <w:trHeight w:val="720" w:hRule="atLeast"/>
         </w:trPr>
         <w:tc>
           <w:tcPr>
-            <w:tcW w:w="10986" w:type="dxa"/>
+            <w:tcW w:w="10985" w:type="dxa"/>
             <w:gridSpan w:val="2"/>
+            <w:tcBorders>
+              <w:top w:val="single" w:sz="4" w:space="0" w:color="000001"/>
+              <w:left w:val="single" w:sz="4" w:space="0" w:color="000001"/>
+              <w:bottom w:val="single" w:sz="4" w:space="0" w:color="000001"/>
+              <w:right w:val="single" w:sz="4" w:space="0" w:color="000001"/>
+              <w:insideH w:val="single" w:sz="4" w:space="0" w:color="000001"/>
+              <w:insideV w:val="single" w:sz="4" w:space="0" w:color="000001"/>
+            </w:tcBorders>
+            <w:shd w:fill="auto" w:val="clear"/>
+            <w:tcMar>
+              <w:left w:w="108" w:type="dxa"/>
+            </w:tcMar>
           </w:tcPr>
           <w:p>
             <w:pPr>
+              <w:pStyle w:val="Normal"/>
               <w:rPr>
+                <w:b/>
                 <w:b/>
               </w:rPr>
             </w:pPr>
@@ -71,108 +106,73 @@
           </w:p>
           <w:p>
             <w:pPr>
+              <w:pStyle w:val="Normal"/>
+              <w:rPr>
+                <w:b/>
+                <w:b/>
+              </w:rPr>
+            </w:pPr>
+            <w:r>
               <w:rPr>
                 <w:b/>
               </w:rPr>
+              <w:t>Kam Rwegasira, Kelvin Mbwilo, Sovello Mgani, Sosthenes Bagumhe, Isaiah Zacharia, Faustin Polycarp</w:t>
+            </w:r>
+          </w:p>
+          <w:p>
+            <w:pPr>
+              <w:pStyle w:val="Normal"/>
+              <w:rPr>
+                <w:b/>
+                <w:b/>
+              </w:rPr>
             </w:pPr>
             <w:r>
               <w:rPr>
                 <w:b/>
               </w:rPr>
-              <w:t xml:space="preserve">Kam Rwegasira, Kelvin Mbwilo, </w:t>
-            </w:r>
-            <w:proofErr w:type="spellStart"/>
-            <w:r>
-              <w:rPr>
-                <w:b/>
-              </w:rPr>
-              <w:t>Sovello</w:t>
-            </w:r>
-            <w:proofErr w:type="spellEnd"/>
-            <w:r>
-              <w:rPr>
-                <w:b/>
-              </w:rPr>
-              <w:t xml:space="preserve"> </w:t>
-            </w:r>
-            <w:proofErr w:type="spellStart"/>
-            <w:r>
-              <w:rPr>
-                <w:b/>
-              </w:rPr>
-              <w:t>Mgani</w:t>
-            </w:r>
-            <w:proofErr w:type="spellEnd"/>
-            <w:r>
-              <w:rPr>
-                <w:b/>
-              </w:rPr>
-              <w:t xml:space="preserve">, </w:t>
-            </w:r>
-            <w:proofErr w:type="spellStart"/>
-            <w:r>
-              <w:rPr>
-                <w:b/>
-              </w:rPr>
-              <w:t>Sosthenes</w:t>
-            </w:r>
-            <w:proofErr w:type="spellEnd"/>
-            <w:r>
-              <w:rPr>
-                <w:b/>
-              </w:rPr>
-              <w:t xml:space="preserve"> </w:t>
-            </w:r>
-            <w:proofErr w:type="spellStart"/>
-            <w:r>
-              <w:rPr>
-                <w:b/>
-              </w:rPr>
-              <w:t>Bagumhe</w:t>
-            </w:r>
-            <w:proofErr w:type="spellEnd"/>
-            <w:r>
-              <w:rPr>
-                <w:b/>
-              </w:rPr>
-              <w:t xml:space="preserve">, Isaiah Zacharia, </w:t>
-            </w:r>
-            <w:proofErr w:type="spellStart"/>
-            <w:r>
-              <w:rPr>
-                <w:b/>
-              </w:rPr>
-              <w:t>Faustin</w:t>
-            </w:r>
-            <w:proofErr w:type="spellEnd"/>
-            <w:r>
-              <w:rPr>
-                <w:b/>
-              </w:rPr>
-              <w:t xml:space="preserve"> Polycarp</w:t>
-            </w:r>
-          </w:p>
-          <w:p>
-            <w:pPr>
-              <w:rPr>
-                <w:b/>
-              </w:rPr>
-            </w:pPr>
-          </w:p>
-          <w:p/>
+            </w:r>
+          </w:p>
+          <w:p>
+            <w:pPr>
+              <w:pStyle w:val="Normal"/>
+              <w:widowControl/>
+              <w:bidi w:val="0"/>
+              <w:spacing w:lineRule="auto" w:line="276" w:before="0" w:after="200"/>
+              <w:jc w:val="left"/>
+              <w:rPr/>
+            </w:pPr>
+            <w:r>
+              <w:rPr/>
+            </w:r>
+          </w:p>
         </w:tc>
       </w:tr>
       <w:tr>
         <w:trPr>
-          <w:trHeight w:val="940"/>
+          <w:trHeight w:val="940" w:hRule="atLeast"/>
         </w:trPr>
         <w:tc>
           <w:tcPr>
             <w:tcW w:w="3872" w:type="dxa"/>
+            <w:tcBorders>
+              <w:top w:val="single" w:sz="4" w:space="0" w:color="000001"/>
+              <w:left w:val="single" w:sz="4" w:space="0" w:color="000001"/>
+              <w:bottom w:val="single" w:sz="4" w:space="0" w:color="000001"/>
+              <w:right w:val="single" w:sz="4" w:space="0" w:color="000001"/>
+              <w:insideH w:val="single" w:sz="4" w:space="0" w:color="000001"/>
+              <w:insideV w:val="single" w:sz="4" w:space="0" w:color="000001"/>
+            </w:tcBorders>
+            <w:shd w:fill="auto" w:val="clear"/>
+            <w:tcMar>
+              <w:left w:w="108" w:type="dxa"/>
+            </w:tcMar>
           </w:tcPr>
           <w:p>
             <w:pPr>
+              <w:pStyle w:val="Normal"/>
               <w:rPr>
+                <w:b/>
                 <w:b/>
               </w:rPr>
             </w:pPr>
@@ -183,14 +183,47 @@
               <w:t>Proposed Name of Use Case</w:t>
             </w:r>
           </w:p>
-          <w:p/>
+          <w:p>
+            <w:pPr>
+              <w:pStyle w:val="Normal"/>
+              <w:widowControl/>
+              <w:bidi w:val="0"/>
+              <w:spacing w:lineRule="auto" w:line="276" w:before="0" w:after="200"/>
+              <w:jc w:val="left"/>
+              <w:rPr/>
+            </w:pPr>
+            <w:r>
+              <w:rPr/>
+            </w:r>
+          </w:p>
         </w:tc>
         <w:tc>
           <w:tcPr>
-            <w:tcW w:w="7114" w:type="dxa"/>
+            <w:tcW w:w="7113" w:type="dxa"/>
+            <w:tcBorders>
+              <w:top w:val="single" w:sz="4" w:space="0" w:color="000001"/>
+              <w:left w:val="single" w:sz="4" w:space="0" w:color="000001"/>
+              <w:bottom w:val="single" w:sz="4" w:space="0" w:color="000001"/>
+              <w:right w:val="single" w:sz="4" w:space="0" w:color="000001"/>
+              <w:insideH w:val="single" w:sz="4" w:space="0" w:color="000001"/>
+              <w:insideV w:val="single" w:sz="4" w:space="0" w:color="000001"/>
+            </w:tcBorders>
+            <w:shd w:fill="auto" w:val="clear"/>
+            <w:tcMar>
+              <w:left w:w="108" w:type="dxa"/>
+            </w:tcMar>
           </w:tcPr>
           <w:p>
-            <w:r>
+            <w:pPr>
+              <w:pStyle w:val="Normal"/>
+              <w:widowControl/>
+              <w:bidi w:val="0"/>
+              <w:spacing w:lineRule="auto" w:line="276" w:before="0" w:after="200"/>
+              <w:jc w:val="left"/>
+              <w:rPr/>
+            </w:pPr>
+            <w:r>
+              <w:rPr/>
               <w:t>Vaccination (Flow Up)</w:t>
             </w:r>
           </w:p>
@@ -198,26 +231,49 @@
       </w:tr>
       <w:tr>
         <w:trPr>
-          <w:trHeight w:val="3239"/>
+          <w:trHeight w:val="3239" w:hRule="atLeast"/>
         </w:trPr>
         <w:tc>
           <w:tcPr>
             <w:tcW w:w="3872" w:type="dxa"/>
+            <w:tcBorders>
+              <w:top w:val="single" w:sz="4" w:space="0" w:color="000001"/>
+              <w:left w:val="single" w:sz="4" w:space="0" w:color="000001"/>
+              <w:bottom w:val="single" w:sz="4" w:space="0" w:color="000001"/>
+              <w:right w:val="single" w:sz="4" w:space="0" w:color="000001"/>
+              <w:insideH w:val="single" w:sz="4" w:space="0" w:color="000001"/>
+              <w:insideV w:val="single" w:sz="4" w:space="0" w:color="000001"/>
+            </w:tcBorders>
+            <w:shd w:fill="auto" w:val="clear"/>
+            <w:tcMar>
+              <w:left w:w="108" w:type="dxa"/>
+            </w:tcMar>
           </w:tcPr>
-          <w:p/>
-          <w:p>
-            <w:bookmarkStart w:id="1" w:name="h.gjdgxs" w:colFirst="0" w:colLast="0"/>
+          <w:p>
+            <w:pPr>
+              <w:pStyle w:val="Normal"/>
+              <w:rPr/>
+            </w:pPr>
+            <w:r>
+              <w:rPr/>
+            </w:r>
+          </w:p>
+          <w:p>
+            <w:pPr>
+              <w:pStyle w:val="Normal"/>
+              <w:widowControl/>
+              <w:bidi w:val="0"/>
+              <w:spacing w:lineRule="auto" w:line="276" w:before="0" w:after="200"/>
+              <w:jc w:val="left"/>
+              <w:rPr/>
+            </w:pPr>
+            <w:bookmarkStart w:id="1" w:name="h.gjdgxs"/>
             <w:bookmarkEnd w:id="1"/>
             <w:r>
               <w:rPr>
                 <w:b/>
               </w:rPr>
               <w:t xml:space="preserve">Purpose of Use Case </w:t>
-            </w:r>
-            <w:r>
-              <w:rPr>
-                <w:b/>
-              </w:rPr>
               <w:br/>
             </w:r>
             <w:r>
@@ -230,9 +286,29 @@
         </w:tc>
         <w:tc>
           <w:tcPr>
-            <w:tcW w:w="7114" w:type="dxa"/>
+            <w:tcW w:w="7113" w:type="dxa"/>
+            <w:tcBorders>
+              <w:top w:val="single" w:sz="4" w:space="0" w:color="000001"/>
+              <w:left w:val="single" w:sz="4" w:space="0" w:color="000001"/>
+              <w:bottom w:val="single" w:sz="4" w:space="0" w:color="000001"/>
+              <w:right w:val="single" w:sz="4" w:space="0" w:color="000001"/>
+              <w:insideH w:val="single" w:sz="4" w:space="0" w:color="000001"/>
+              <w:insideV w:val="single" w:sz="4" w:space="0" w:color="000001"/>
+            </w:tcBorders>
+            <w:shd w:fill="auto" w:val="clear"/>
+            <w:tcMar>
+              <w:left w:w="108" w:type="dxa"/>
+            </w:tcMar>
           </w:tcPr>
-          <w:p/>
+          <w:p>
+            <w:pPr>
+              <w:pStyle w:val="Normal"/>
+              <w:rPr/>
+            </w:pPr>
+            <w:r>
+              <w:rPr/>
+            </w:r>
+          </w:p>
           <w:p>
             <w:pPr>
               <w:pStyle w:val="ListParagraph"/>
@@ -240,8 +316,10 @@
                 <w:ilvl w:val="0"/>
                 <w:numId w:val="1"/>
               </w:numPr>
-            </w:pPr>
-            <w:r>
+              <w:rPr/>
+            </w:pPr>
+            <w:r>
+              <w:rPr/>
               <w:t>Number of children vaccinated.</w:t>
             </w:r>
           </w:p>
@@ -252,27 +330,90 @@
                 <w:ilvl w:val="0"/>
                 <w:numId w:val="1"/>
               </w:numPr>
-            </w:pPr>
-            <w:r>
+              <w:rPr/>
+            </w:pPr>
+            <w:r>
+              <w:rPr/>
               <w:t>Availability and number of equipment holding stocks</w:t>
             </w:r>
           </w:p>
-          <w:p/>
-          <w:p/>
-          <w:p/>
-          <w:p/>
-          <w:p/>
+          <w:p>
+            <w:pPr>
+              <w:pStyle w:val="Normal"/>
+              <w:rPr/>
+            </w:pPr>
+            <w:r>
+              <w:rPr/>
+            </w:r>
+          </w:p>
+          <w:p>
+            <w:pPr>
+              <w:pStyle w:val="Normal"/>
+              <w:rPr/>
+            </w:pPr>
+            <w:r>
+              <w:rPr/>
+            </w:r>
+          </w:p>
+          <w:p>
+            <w:pPr>
+              <w:pStyle w:val="Normal"/>
+              <w:rPr/>
+            </w:pPr>
+            <w:r>
+              <w:rPr/>
+            </w:r>
+          </w:p>
+          <w:p>
+            <w:pPr>
+              <w:pStyle w:val="Normal"/>
+              <w:rPr/>
+            </w:pPr>
+            <w:r>
+              <w:rPr/>
+            </w:r>
+          </w:p>
+          <w:p>
+            <w:pPr>
+              <w:pStyle w:val="Normal"/>
+              <w:spacing w:before="0" w:after="200"/>
+              <w:rPr/>
+            </w:pPr>
+            <w:r>
+              <w:rPr/>
+            </w:r>
+          </w:p>
         </w:tc>
       </w:tr>
       <w:tr>
         <w:trPr>
-          <w:trHeight w:val="740"/>
+          <w:trHeight w:val="740" w:hRule="atLeast"/>
         </w:trPr>
         <w:tc>
           <w:tcPr>
             <w:tcW w:w="3872" w:type="dxa"/>
+            <w:tcBorders>
+              <w:top w:val="single" w:sz="4" w:space="0" w:color="000001"/>
+              <w:left w:val="single" w:sz="4" w:space="0" w:color="000001"/>
+              <w:bottom w:val="single" w:sz="4" w:space="0" w:color="000001"/>
+              <w:right w:val="single" w:sz="4" w:space="0" w:color="000001"/>
+              <w:insideH w:val="single" w:sz="4" w:space="0" w:color="000001"/>
+              <w:insideV w:val="single" w:sz="4" w:space="0" w:color="000001"/>
+            </w:tcBorders>
+            <w:shd w:fill="auto" w:val="clear"/>
+            <w:tcMar>
+              <w:left w:w="108" w:type="dxa"/>
+            </w:tcMar>
           </w:tcPr>
           <w:p>
+            <w:pPr>
+              <w:pStyle w:val="Normal"/>
+              <w:widowControl/>
+              <w:bidi w:val="0"/>
+              <w:spacing w:lineRule="auto" w:line="276" w:before="0" w:after="200"/>
+              <w:jc w:val="left"/>
+              <w:rPr/>
+            </w:pPr>
             <w:r>
               <w:rPr>
                 <w:b/>
@@ -283,26 +424,68 @@
         </w:tc>
         <w:tc>
           <w:tcPr>
-            <w:tcW w:w="7114" w:type="dxa"/>
+            <w:tcW w:w="7113" w:type="dxa"/>
+            <w:tcBorders>
+              <w:top w:val="single" w:sz="4" w:space="0" w:color="000001"/>
+              <w:left w:val="single" w:sz="4" w:space="0" w:color="000001"/>
+              <w:bottom w:val="single" w:sz="4" w:space="0" w:color="000001"/>
+              <w:right w:val="single" w:sz="4" w:space="0" w:color="000001"/>
+              <w:insideH w:val="single" w:sz="4" w:space="0" w:color="000001"/>
+              <w:insideV w:val="single" w:sz="4" w:space="0" w:color="000001"/>
+            </w:tcBorders>
+            <w:shd w:fill="auto" w:val="clear"/>
+            <w:tcMar>
+              <w:left w:w="108" w:type="dxa"/>
+            </w:tcMar>
           </w:tcPr>
           <w:p>
-            <w:r>
+            <w:pPr>
+              <w:pStyle w:val="Normal"/>
+              <w:rPr/>
+            </w:pPr>
+            <w:r>
+              <w:rPr/>
               <w:t>MOH Immunization &amp; Vaccination Department (IVD)</w:t>
+            </w:r>
+          </w:p>
+          <w:p>
+            <w:pPr>
+              <w:pStyle w:val="Normal"/>
+              <w:spacing w:before="0" w:after="200"/>
+              <w:rPr/>
+            </w:pPr>
+            <w:r>
+              <w:rPr/>
+              <w:t>reporting into DHIS2</w:t>
             </w:r>
           </w:p>
         </w:tc>
       </w:tr>
       <w:tr>
         <w:trPr>
-          <w:trHeight w:val="940"/>
+          <w:trHeight w:val="940" w:hRule="atLeast"/>
         </w:trPr>
         <w:tc>
           <w:tcPr>
             <w:tcW w:w="3872" w:type="dxa"/>
+            <w:tcBorders>
+              <w:top w:val="single" w:sz="4" w:space="0" w:color="000001"/>
+              <w:left w:val="single" w:sz="4" w:space="0" w:color="000001"/>
+              <w:bottom w:val="single" w:sz="4" w:space="0" w:color="000001"/>
+              <w:right w:val="single" w:sz="4" w:space="0" w:color="000001"/>
+              <w:insideH w:val="single" w:sz="4" w:space="0" w:color="000001"/>
+              <w:insideV w:val="single" w:sz="4" w:space="0" w:color="000001"/>
+            </w:tcBorders>
+            <w:shd w:fill="auto" w:val="clear"/>
+            <w:tcMar>
+              <w:left w:w="108" w:type="dxa"/>
+            </w:tcMar>
           </w:tcPr>
           <w:p>
             <w:pPr>
+              <w:pStyle w:val="Normal"/>
               <w:rPr>
+                <w:i/>
                 <w:i/>
               </w:rPr>
             </w:pPr>
@@ -311,11 +494,6 @@
                 <w:b/>
               </w:rPr>
               <w:t>Who has the data?</w:t>
-            </w:r>
-            <w:r>
-              <w:rPr>
-                <w:b/>
-              </w:rPr>
               <w:br/>
             </w:r>
             <w:r>
@@ -327,46 +505,276 @@
           </w:p>
           <w:p>
             <w:pPr>
+              <w:pStyle w:val="Normal"/>
+              <w:rPr>
+                <w:i/>
+                <w:i/>
+              </w:rPr>
+            </w:pPr>
+            <w:r>
               <w:rPr>
                 <w:i/>
               </w:rPr>
-            </w:pPr>
-          </w:p>
-          <w:p/>
-          <w:p/>
+            </w:r>
+          </w:p>
+          <w:p>
+            <w:pPr>
+              <w:pStyle w:val="Normal"/>
+              <w:rPr/>
+            </w:pPr>
+            <w:r>
+              <w:rPr/>
+            </w:r>
+          </w:p>
+          <w:p>
+            <w:pPr>
+              <w:pStyle w:val="Normal"/>
+              <w:widowControl/>
+              <w:bidi w:val="0"/>
+              <w:spacing w:lineRule="auto" w:line="276" w:before="0" w:after="200"/>
+              <w:jc w:val="left"/>
+              <w:rPr/>
+            </w:pPr>
+            <w:r>
+              <w:rPr/>
+            </w:r>
+          </w:p>
         </w:tc>
         <w:tc>
           <w:tcPr>
-            <w:tcW w:w="7114" w:type="dxa"/>
+            <w:tcW w:w="7113" w:type="dxa"/>
+            <w:tcBorders>
+              <w:top w:val="single" w:sz="4" w:space="0" w:color="000001"/>
+              <w:left w:val="single" w:sz="4" w:space="0" w:color="000001"/>
+              <w:bottom w:val="single" w:sz="4" w:space="0" w:color="000001"/>
+              <w:right w:val="single" w:sz="4" w:space="0" w:color="000001"/>
+              <w:insideH w:val="single" w:sz="4" w:space="0" w:color="000001"/>
+              <w:insideV w:val="single" w:sz="4" w:space="0" w:color="000001"/>
+            </w:tcBorders>
+            <w:shd w:fill="auto" w:val="clear"/>
+            <w:tcMar>
+              <w:left w:w="108" w:type="dxa"/>
+            </w:tcMar>
           </w:tcPr>
           <w:p>
-            <w:r>
-              <w:t>Tanzania Immunization Registry (</w:t>
-            </w:r>
-            <w:proofErr w:type="spellStart"/>
-            <w:r>
-              <w:t>TImR</w:t>
-            </w:r>
-            <w:proofErr w:type="spellEnd"/>
-            <w:r>
-              <w:t>)</w:t>
+            <w:pPr>
+              <w:pStyle w:val="Normal"/>
+              <w:rPr/>
+            </w:pPr>
+            <w:r>
+              <w:rPr/>
+              <w:t>Tanzania Immunization Registry (TimR)</w:t>
+            </w:r>
+          </w:p>
+          <w:p>
+            <w:pPr>
+              <w:pStyle w:val="ListParagraph"/>
+              <w:numPr>
+                <w:ilvl w:val="0"/>
+                <w:numId w:val="1"/>
+              </w:numPr>
+              <w:rPr/>
+            </w:pPr>
+            <w:r>
+              <w:rPr/>
+              <w:t>Number of children vaccinated.</w:t>
+            </w:r>
+          </w:p>
+          <w:p>
+            <w:pPr>
+              <w:pStyle w:val="ListParagraph"/>
+              <w:numPr>
+                <w:ilvl w:val="0"/>
+                <w:numId w:val="0"/>
+              </w:numPr>
+              <w:ind w:hanging="0"/>
+              <w:rPr/>
+            </w:pPr>
+            <w:r>
+              <w:rPr/>
+              <w:t>VIMS</w:t>
+            </w:r>
+          </w:p>
+          <w:p>
+            <w:pPr>
+              <w:pStyle w:val="ListParagraph"/>
+              <w:numPr>
+                <w:ilvl w:val="0"/>
+                <w:numId w:val="1"/>
+              </w:numPr>
+              <w:rPr/>
+            </w:pPr>
+            <w:r>
+              <w:rPr/>
+              <w:t>Availability and number of equipment</w:t>
+            </w:r>
+          </w:p>
+          <w:p>
+            <w:pPr>
+              <w:pStyle w:val="ListParagraph"/>
+              <w:numPr>
+                <w:ilvl w:val="0"/>
+                <w:numId w:val="1"/>
+              </w:numPr>
+              <w:rPr/>
+            </w:pPr>
+            <w:r>
+              <w:rPr/>
+              <w:t xml:space="preserve"> </w:t>
+            </w:r>
+            <w:r>
+              <w:rPr/>
+              <w:t>holding stocks</w:t>
+            </w:r>
+          </w:p>
+          <w:p>
+            <w:pPr>
+              <w:pStyle w:val="Normal"/>
+              <w:rPr/>
+            </w:pPr>
+            <w:r>
+              <w:rPr/>
+              <w:t>DHIS2</w:t>
+            </w:r>
+          </w:p>
+          <w:p>
+            <w:pPr>
+              <w:pStyle w:val="Normal"/>
+              <w:numPr>
+                <w:ilvl w:val="0"/>
+                <w:numId w:val="2"/>
+              </w:numPr>
+              <w:rPr/>
+            </w:pPr>
+            <w:r>
+              <w:rPr/>
+              <w:t>Report using the DHIS2 UID or UUID</w:t>
+            </w:r>
+          </w:p>
+          <w:p>
+            <w:pPr>
+              <w:pStyle w:val="Normal"/>
+              <w:rPr/>
+            </w:pPr>
+            <w:r>
+              <w:rPr/>
+              <w:t>HFR</w:t>
+            </w:r>
+          </w:p>
+          <w:p>
+            <w:pPr>
+              <w:pStyle w:val="Normal"/>
+              <w:numPr>
+                <w:ilvl w:val="0"/>
+                <w:numId w:val="3"/>
+              </w:numPr>
+              <w:rPr/>
+            </w:pPr>
+            <w:r>
+              <w:rPr/>
+              <w:t xml:space="preserve">Has the facility ID (not the DHIS2 UID or UUID). </w:t>
+            </w:r>
+          </w:p>
+          <w:p>
+            <w:pPr>
+              <w:pStyle w:val="Normal"/>
+              <w:numPr>
+                <w:ilvl w:val="0"/>
+                <w:numId w:val="3"/>
+              </w:numPr>
+              <w:rPr/>
+            </w:pPr>
+            <w:r>
+              <w:rPr/>
+              <w:t>VIMS has facility ID</w:t>
+            </w:r>
+          </w:p>
+          <w:p>
+            <w:pPr>
+              <w:pStyle w:val="Normal"/>
+              <w:numPr>
+                <w:ilvl w:val="0"/>
+                <w:numId w:val="3"/>
+              </w:numPr>
+              <w:rPr/>
+            </w:pPr>
+            <w:r>
+              <w:rPr/>
+              <w:t>TimR has facility ID</w:t>
+            </w:r>
+          </w:p>
+          <w:p>
+            <w:pPr>
+              <w:pStyle w:val="Normal"/>
+              <w:numPr>
+                <w:ilvl w:val="0"/>
+                <w:numId w:val="3"/>
+              </w:numPr>
+              <w:rPr/>
+            </w:pPr>
+            <w:r>
+              <w:rPr/>
+              <w:t>doesn't have DHIS2 UID or UUID. DHIS2 has facility ID</w:t>
+            </w:r>
+          </w:p>
+          <w:p>
+            <w:pPr>
+              <w:pStyle w:val="Normal"/>
+              <w:numPr>
+                <w:ilvl w:val="0"/>
+                <w:numId w:val="3"/>
+              </w:numPr>
+              <w:rPr/>
+            </w:pPr>
+            <w:r>
+              <w:rPr/>
+            </w:r>
+          </w:p>
+          <w:p>
+            <w:pPr>
+              <w:pStyle w:val="Normal"/>
+              <w:rPr/>
+            </w:pPr>
+            <w:r>
+              <w:rPr/>
+            </w:r>
+          </w:p>
+          <w:p>
+            <w:pPr>
+              <w:pStyle w:val="Normal"/>
+              <w:spacing w:before="0" w:after="200"/>
+              <w:rPr/>
+            </w:pPr>
+            <w:r>
+              <w:rPr/>
             </w:r>
           </w:p>
         </w:tc>
       </w:tr>
       <w:tr>
         <w:trPr>
-          <w:trHeight w:val="1772"/>
+          <w:trHeight w:val="1772" w:hRule="atLeast"/>
         </w:trPr>
         <w:tc>
           <w:tcPr>
             <w:tcW w:w="3872" w:type="dxa"/>
+            <w:tcBorders>
+              <w:top w:val="single" w:sz="4" w:space="0" w:color="000001"/>
+              <w:left w:val="single" w:sz="4" w:space="0" w:color="000001"/>
+              <w:bottom w:val="single" w:sz="4" w:space="0" w:color="000001"/>
+              <w:right w:val="single" w:sz="4" w:space="0" w:color="000001"/>
+              <w:insideH w:val="single" w:sz="4" w:space="0" w:color="000001"/>
+              <w:insideV w:val="single" w:sz="4" w:space="0" w:color="000001"/>
+            </w:tcBorders>
+            <w:shd w:fill="auto" w:val="clear"/>
+            <w:tcMar>
+              <w:left w:w="108" w:type="dxa"/>
+            </w:tcMar>
           </w:tcPr>
           <w:p>
             <w:pPr>
-              <w:rPr>
-                <w:i/>
-              </w:rPr>
+              <w:pStyle w:val="Normal"/>
+              <w:rPr/>
             </w:pPr>
             <w:r>
               <w:rPr>
@@ -375,93 +783,103 @@
               <w:t>Other Comments:</w:t>
             </w:r>
           </w:p>
-          <w:p/>
-          <w:p/>
+          <w:p>
+            <w:pPr>
+              <w:pStyle w:val="Normal"/>
+              <w:rPr/>
+            </w:pPr>
+            <w:r>
+              <w:rPr/>
+            </w:r>
+          </w:p>
+          <w:p>
+            <w:pPr>
+              <w:pStyle w:val="Normal"/>
+              <w:widowControl/>
+              <w:bidi w:val="0"/>
+              <w:spacing w:lineRule="auto" w:line="276" w:before="0" w:after="200"/>
+              <w:jc w:val="left"/>
+              <w:rPr/>
+            </w:pPr>
+            <w:r>
+              <w:rPr/>
+            </w:r>
+          </w:p>
         </w:tc>
         <w:tc>
           <w:tcPr>
-            <w:tcW w:w="7114" w:type="dxa"/>
+            <w:tcW w:w="7113" w:type="dxa"/>
+            <w:tcBorders>
+              <w:top w:val="single" w:sz="4" w:space="0" w:color="000001"/>
+              <w:left w:val="single" w:sz="4" w:space="0" w:color="000001"/>
+              <w:bottom w:val="single" w:sz="4" w:space="0" w:color="000001"/>
+              <w:right w:val="single" w:sz="4" w:space="0" w:color="000001"/>
+              <w:insideH w:val="single" w:sz="4" w:space="0" w:color="000001"/>
+              <w:insideV w:val="single" w:sz="4" w:space="0" w:color="000001"/>
+            </w:tcBorders>
+            <w:shd w:fill="auto" w:val="clear"/>
+            <w:tcMar>
+              <w:left w:w="108" w:type="dxa"/>
+            </w:tcMar>
           </w:tcPr>
-          <w:p/>
+          <w:p>
+            <w:pPr>
+              <w:pStyle w:val="Normal"/>
+              <w:widowControl/>
+              <w:bidi w:val="0"/>
+              <w:spacing w:lineRule="auto" w:line="276" w:before="0" w:after="200"/>
+              <w:jc w:val="left"/>
+              <w:rPr/>
+            </w:pPr>
+            <w:r>
+              <w:rPr/>
+            </w:r>
+          </w:p>
         </w:tc>
       </w:tr>
     </w:tbl>
-    <w:p/>
+    <w:p>
+      <w:pPr>
+        <w:pStyle w:val="Normal"/>
+        <w:widowControl/>
+        <w:bidi w:val="0"/>
+        <w:spacing w:lineRule="auto" w:line="276" w:before="0" w:after="200"/>
+        <w:jc w:val="left"/>
+        <w:rPr/>
+      </w:pPr>
+      <w:r>
+        <w:rPr/>
+      </w:r>
+    </w:p>
     <w:sectPr>
-      <w:headerReference w:type="default" r:id="rId7"/>
+      <w:headerReference w:type="default" r:id="rId2"/>
+      <w:type w:val="nextPage"/>
       <w:pgSz w:w="12240" w:h="15840"/>
-      <w:pgMar w:top="1440" w:right="1440" w:bottom="1440" w:left="1440" w:header="720" w:footer="720" w:gutter="0"/>
-      <w:pgNumType w:start="1"/>
-      <w:cols w:space="720"/>
+      <w:pgMar w:left="1440" w:right="1440" w:header="720" w:top="1440" w:footer="0" w:bottom="1440" w:gutter="0"/>
+      <w:pgNumType w:start="1" w:fmt="decimal"/>
+      <w:formProt w:val="false"/>
+      <w:textDirection w:val="lrTb"/>
+      <w:docGrid w:type="default" w:linePitch="240" w:charSpace="4294965247"/>
     </w:sectPr>
   </w:body>
 </w:document>
 </file>
 
-<file path=word/endnotes.xml><?xml version="1.0" encoding="utf-8"?>
-<w:endnotes xmlns:wpc="http://schemas.microsoft.com/office/word/2010/wordprocessingCanvas" xmlns:cx="http://schemas.microsoft.com/office/drawing/2014/chartex" xmlns:cx1="http://schemas.microsoft.com/office/drawing/2015/9/8/chartex" xmlns:cx2="http://schemas.microsoft.com/office/drawing/2015/10/21/chartex" xmlns:mc="http://schemas.openxmlformats.org/markup-compatibility/2006" xmlns:o="urn:schemas-microsoft-com:office:office" xmlns:r="http://schemas.openxmlformats.org/officeDocument/2006/relationships" xmlns:m="http://schemas.openxmlformats.org/officeDocument/2006/math" xmlns:v="urn:schemas-microsoft-com:vml" xmlns:wp14="http://schemas.microsoft.com/office/word/2010/wordprocessingDrawing" xmlns:wp="http://schemas.openxmlformats.org/drawingml/2006/wordprocessingDrawing" xmlns:w10="urn:schemas-microsoft-com:office:word" xmlns:w="http://schemas.openxmlformats.org/wordprocessingml/2006/main" xmlns:w14="http://schemas.microsoft.com/office/word/2010/wordml" xmlns:w15="http://schemas.microsoft.com/office/word/2012/wordml" xmlns:w16se="http://schemas.microsoft.com/office/word/2015/wordml/symex" xmlns:wpg="http://schemas.microsoft.com/office/word/2010/wordprocessingGroup" xmlns:wpi="http://schemas.microsoft.com/office/word/2010/wordprocessingInk" xmlns:wne="http://schemas.microsoft.com/office/word/2006/wordml" xmlns:wps="http://schemas.microsoft.com/office/word/2010/wordprocessingShape" mc:Ignorable="w14 w15 w16se wp14">
-  <w:endnote w:type="separator" w:id="-1">
-    <w:p>
-      <w:pPr>
-        <w:spacing w:after="0" w:line="240" w:lineRule="auto"/>
-      </w:pPr>
-      <w:r>
-        <w:separator/>
-      </w:r>
-    </w:p>
-  </w:endnote>
-  <w:endnote w:type="continuationSeparator" w:id="0">
-    <w:p>
-      <w:pPr>
-        <w:spacing w:after="0" w:line="240" w:lineRule="auto"/>
-      </w:pPr>
-      <w:r>
-        <w:continuationSeparator/>
-      </w:r>
-    </w:p>
-  </w:endnote>
-</w:endnotes>
-</file>
-
-<file path=word/footnotes.xml><?xml version="1.0" encoding="utf-8"?>
-<w:footnotes xmlns:wpc="http://schemas.microsoft.com/office/word/2010/wordprocessingCanvas" xmlns:cx="http://schemas.microsoft.com/office/drawing/2014/chartex" xmlns:cx1="http://schemas.microsoft.com/office/drawing/2015/9/8/chartex" xmlns:cx2="http://schemas.microsoft.com/office/drawing/2015/10/21/chartex" xmlns:mc="http://schemas.openxmlformats.org/markup-compatibility/2006" xmlns:o="urn:schemas-microsoft-com:office:office" xmlns:r="http://schemas.openxmlformats.org/officeDocument/2006/relationships" xmlns:m="http://schemas.openxmlformats.org/officeDocument/2006/math" xmlns:v="urn:schemas-microsoft-com:vml" xmlns:wp14="http://schemas.microsoft.com/office/word/2010/wordprocessingDrawing" xmlns:wp="http://schemas.openxmlformats.org/drawingml/2006/wordprocessingDrawing" xmlns:w10="urn:schemas-microsoft-com:office:word" xmlns:w="http://schemas.openxmlformats.org/wordprocessingml/2006/main" xmlns:w14="http://schemas.microsoft.com/office/word/2010/wordml" xmlns:w15="http://schemas.microsoft.com/office/word/2012/wordml" xmlns:w16se="http://schemas.microsoft.com/office/word/2015/wordml/symex" xmlns:wpg="http://schemas.microsoft.com/office/word/2010/wordprocessingGroup" xmlns:wpi="http://schemas.microsoft.com/office/word/2010/wordprocessingInk" xmlns:wne="http://schemas.microsoft.com/office/word/2006/wordml" xmlns:wps="http://schemas.microsoft.com/office/word/2010/wordprocessingShape" mc:Ignorable="w14 w15 w16se wp14">
-  <w:footnote w:type="separator" w:id="-1">
-    <w:p>
-      <w:pPr>
-        <w:spacing w:after="0" w:line="240" w:lineRule="auto"/>
-      </w:pPr>
-      <w:r>
-        <w:separator/>
-      </w:r>
-    </w:p>
-  </w:footnote>
-  <w:footnote w:type="continuationSeparator" w:id="0">
-    <w:p>
-      <w:pPr>
-        <w:spacing w:after="0" w:line="240" w:lineRule="auto"/>
-      </w:pPr>
-      <w:r>
-        <w:continuationSeparator/>
-      </w:r>
-    </w:p>
-  </w:footnote>
-</w:footnotes>
-</file>
-
 <file path=word/header1.xml><?xml version="1.0" encoding="utf-8"?>
-<w:hdr xmlns:wpc="http://schemas.microsoft.com/office/word/2010/wordprocessingCanvas" xmlns:cx="http://schemas.microsoft.com/office/drawing/2014/chartex" xmlns:cx1="http://schemas.microsoft.com/office/drawing/2015/9/8/chartex" xmlns:cx2="http://schemas.microsoft.com/office/drawing/2015/10/21/chartex" xmlns:mc="http://schemas.openxmlformats.org/markup-compatibility/2006" xmlns:o="urn:schemas-microsoft-com:office:office" xmlns:r="http://schemas.openxmlformats.org/officeDocument/2006/relationships" xmlns:m="http://schemas.openxmlformats.org/officeDocument/2006/math" xmlns:v="urn:schemas-microsoft-com:vml" xmlns:wp14="http://schemas.microsoft.com/office/word/2010/wordprocessingDrawing" xmlns:wp="http://schemas.openxmlformats.org/drawingml/2006/wordprocessingDrawing" xmlns:w10="urn:schemas-microsoft-com:office:word" xmlns:w="http://schemas.openxmlformats.org/wordprocessingml/2006/main" xmlns:w14="http://schemas.microsoft.com/office/word/2010/wordml" xmlns:w15="http://schemas.microsoft.com/office/word/2012/wordml" xmlns:w16se="http://schemas.microsoft.com/office/word/2015/wordml/symex" xmlns:wpg="http://schemas.microsoft.com/office/word/2010/wordprocessingGroup" xmlns:wpi="http://schemas.microsoft.com/office/word/2010/wordprocessingInk" xmlns:wne="http://schemas.microsoft.com/office/word/2006/wordml" xmlns:wps="http://schemas.microsoft.com/office/word/2010/wordprocessingShape" mc:Ignorable="w14 w15 w16se wp14">
+<w:hdr xmlns:o="urn:schemas-microsoft-com:office:office" xmlns:r="http://schemas.openxmlformats.org/officeDocument/2006/relationships" xmlns:v="urn:schemas-microsoft-com:vml" xmlns:w="http://schemas.openxmlformats.org/wordprocessingml/2006/main" xmlns:w10="urn:schemas-microsoft-com:office:word" xmlns:wp="http://schemas.openxmlformats.org/drawingml/2006/wordprocessingDrawing" xmlns:wps="http://schemas.microsoft.com/office/word/2010/wordprocessingShape" xmlns:wpg="http://schemas.microsoft.com/office/word/2010/wordprocessingGroup" xmlns:mc="http://schemas.openxmlformats.org/markup-compatibility/2006" xmlns:wp14="http://schemas.microsoft.com/office/word/2010/wordprocessingDrawing" xmlns:w14="http://schemas.microsoft.com/office/word/2010/wordml" mc:Ignorable="w14 wp14">
   <w:p>
     <w:pPr>
+      <w:pStyle w:val="Normal"/>
       <w:tabs>
-        <w:tab w:val="center" w:pos="4680"/>
-        <w:tab w:val="right" w:pos="9360"/>
+        <w:tab w:val="center" w:pos="4680" w:leader="none"/>
+        <w:tab w:val="right" w:pos="9360" w:leader="none"/>
       </w:tabs>
-      <w:spacing w:before="720" w:after="0" w:line="240" w:lineRule="auto"/>
+      <w:spacing w:lineRule="auto" w:line="240" w:before="720" w:after="0"/>
+      <w:rPr/>
     </w:pPr>
     <w:r>
+      <w:rPr/>
       <w:tab/>
-    </w:r>
-    <w:r>
       <w:tab/>
     </w:r>
   </w:p>
@@ -469,12 +887,9 @@
 </file>
 
 <file path=word/numbering.xml><?xml version="1.0" encoding="utf-8"?>
-<w:numbering xmlns:wpc="http://schemas.microsoft.com/office/word/2010/wordprocessingCanvas" xmlns:cx="http://schemas.microsoft.com/office/drawing/2014/chartex" xmlns:cx1="http://schemas.microsoft.com/office/drawing/2015/9/8/chartex" xmlns:cx2="http://schemas.microsoft.com/office/drawing/2015/10/21/chartex" xmlns:mc="http://schemas.openxmlformats.org/markup-compatibility/2006" xmlns:o="urn:schemas-microsoft-com:office:office" xmlns:r="http://schemas.openxmlformats.org/officeDocument/2006/relationships" xmlns:m="http://schemas.openxmlformats.org/officeDocument/2006/math" xmlns:v="urn:schemas-microsoft-com:vml" xmlns:wp14="http://schemas.microsoft.com/office/word/2010/wordprocessingDrawing" xmlns:wp="http://schemas.openxmlformats.org/drawingml/2006/wordprocessingDrawing" xmlns:w10="urn:schemas-microsoft-com:office:word" xmlns:w="http://schemas.openxmlformats.org/wordprocessingml/2006/main" xmlns:w14="http://schemas.microsoft.com/office/word/2010/wordml" xmlns:w15="http://schemas.microsoft.com/office/word/2012/wordml" xmlns:w16se="http://schemas.microsoft.com/office/word/2015/wordml/symex" xmlns:wpg="http://schemas.microsoft.com/office/word/2010/wordprocessingGroup" xmlns:wpi="http://schemas.microsoft.com/office/word/2010/wordprocessingInk" xmlns:wne="http://schemas.microsoft.com/office/word/2006/wordml" xmlns:wps="http://schemas.microsoft.com/office/word/2010/wordprocessingShape" mc:Ignorable="w14 w15 w16se wp14">
-  <w:abstractNum w:abstractNumId="0" w15:restartNumberingAfterBreak="0">
-    <w:nsid w:val="12D11A12"/>
-    <w:multiLevelType w:val="hybridMultilevel"/>
-    <w:tmpl w:val="AEF0D242"/>
-    <w:lvl w:ilvl="0" w:tplc="04090001">
+<w:numbering xmlns:w="http://schemas.openxmlformats.org/wordprocessingml/2006/main" xmlns:o="urn:schemas-microsoft-com:office:office" xmlns:r="http://schemas.openxmlformats.org/officeDocument/2006/relationships" xmlns:v="urn:schemas-microsoft-com:vml">
+  <w:abstractNum w:abstractNumId="1">
+    <w:lvl w:ilvl="0">
       <w:start w:val="1"/>
       <w:numFmt w:val="bullet"/>
       <w:lvlText w:val=""/>
@@ -483,10 +898,10 @@
         <w:ind w:left="720" w:hanging="360"/>
       </w:pPr>
       <w:rPr>
-        <w:rFonts w:ascii="Symbol" w:hAnsi="Symbol" w:hint="default"/>
-      </w:rPr>
-    </w:lvl>
-    <w:lvl w:ilvl="1" w:tplc="04090003" w:tentative="1">
+        <w:rFonts w:ascii="Symbol" w:hAnsi="Symbol" w:cs="Symbol" w:hint="default"/>
+      </w:rPr>
+    </w:lvl>
+    <w:lvl w:ilvl="1">
       <w:start w:val="1"/>
       <w:numFmt w:val="bullet"/>
       <w:lvlText w:val="o"/>
@@ -496,9 +911,10 @@
       </w:pPr>
       <w:rPr>
         <w:rFonts w:ascii="Courier New" w:hAnsi="Courier New" w:cs="Courier New" w:hint="default"/>
-      </w:rPr>
-    </w:lvl>
-    <w:lvl w:ilvl="2" w:tplc="04090005" w:tentative="1">
+        <w:rFonts w:cs="Courier New"/>
+      </w:rPr>
+    </w:lvl>
+    <w:lvl w:ilvl="2">
       <w:start w:val="1"/>
       <w:numFmt w:val="bullet"/>
       <w:lvlText w:val=""/>
@@ -507,10 +923,10 @@
         <w:ind w:left="2160" w:hanging="360"/>
       </w:pPr>
       <w:rPr>
-        <w:rFonts w:ascii="Wingdings" w:hAnsi="Wingdings" w:hint="default"/>
-      </w:rPr>
-    </w:lvl>
-    <w:lvl w:ilvl="3" w:tplc="04090001" w:tentative="1">
+        <w:rFonts w:ascii="Wingdings" w:hAnsi="Wingdings" w:cs="Wingdings" w:hint="default"/>
+      </w:rPr>
+    </w:lvl>
+    <w:lvl w:ilvl="3">
       <w:start w:val="1"/>
       <w:numFmt w:val="bullet"/>
       <w:lvlText w:val=""/>
@@ -519,10 +935,10 @@
         <w:ind w:left="2880" w:hanging="360"/>
       </w:pPr>
       <w:rPr>
-        <w:rFonts w:ascii="Symbol" w:hAnsi="Symbol" w:hint="default"/>
-      </w:rPr>
-    </w:lvl>
-    <w:lvl w:ilvl="4" w:tplc="04090003" w:tentative="1">
+        <w:rFonts w:ascii="Symbol" w:hAnsi="Symbol" w:cs="Symbol" w:hint="default"/>
+      </w:rPr>
+    </w:lvl>
+    <w:lvl w:ilvl="4">
       <w:start w:val="1"/>
       <w:numFmt w:val="bullet"/>
       <w:lvlText w:val="o"/>
@@ -532,9 +948,10 @@
       </w:pPr>
       <w:rPr>
         <w:rFonts w:ascii="Courier New" w:hAnsi="Courier New" w:cs="Courier New" w:hint="default"/>
-      </w:rPr>
-    </w:lvl>
-    <w:lvl w:ilvl="5" w:tplc="04090005" w:tentative="1">
+        <w:rFonts w:cs="Courier New"/>
+      </w:rPr>
+    </w:lvl>
+    <w:lvl w:ilvl="5">
       <w:start w:val="1"/>
       <w:numFmt w:val="bullet"/>
       <w:lvlText w:val=""/>
@@ -543,10 +960,10 @@
         <w:ind w:left="4320" w:hanging="360"/>
       </w:pPr>
       <w:rPr>
-        <w:rFonts w:ascii="Wingdings" w:hAnsi="Wingdings" w:hint="default"/>
-      </w:rPr>
-    </w:lvl>
-    <w:lvl w:ilvl="6" w:tplc="04090001" w:tentative="1">
+        <w:rFonts w:ascii="Wingdings" w:hAnsi="Wingdings" w:cs="Wingdings" w:hint="default"/>
+      </w:rPr>
+    </w:lvl>
+    <w:lvl w:ilvl="6">
       <w:start w:val="1"/>
       <w:numFmt w:val="bullet"/>
       <w:lvlText w:val=""/>
@@ -555,10 +972,10 @@
         <w:ind w:left="5040" w:hanging="360"/>
       </w:pPr>
       <w:rPr>
-        <w:rFonts w:ascii="Symbol" w:hAnsi="Symbol" w:hint="default"/>
-      </w:rPr>
-    </w:lvl>
-    <w:lvl w:ilvl="7" w:tplc="04090003" w:tentative="1">
+        <w:rFonts w:ascii="Symbol" w:hAnsi="Symbol" w:cs="Symbol" w:hint="default"/>
+      </w:rPr>
+    </w:lvl>
+    <w:lvl w:ilvl="7">
       <w:start w:val="1"/>
       <w:numFmt w:val="bullet"/>
       <w:lvlText w:val="o"/>
@@ -568,9 +985,10 @@
       </w:pPr>
       <w:rPr>
         <w:rFonts w:ascii="Courier New" w:hAnsi="Courier New" w:cs="Courier New" w:hint="default"/>
-      </w:rPr>
-    </w:lvl>
-    <w:lvl w:ilvl="8" w:tplc="04090005" w:tentative="1">
+        <w:rFonts w:cs="Courier New"/>
+      </w:rPr>
+    </w:lvl>
+    <w:lvl w:ilvl="8">
       <w:start w:val="1"/>
       <w:numFmt w:val="bullet"/>
       <w:lvlText w:val=""/>
@@ -579,40 +997,461 @@
         <w:ind w:left="6480" w:hanging="360"/>
       </w:pPr>
       <w:rPr>
-        <w:rFonts w:ascii="Wingdings" w:hAnsi="Wingdings" w:hint="default"/>
-      </w:rPr>
+        <w:rFonts w:ascii="Wingdings" w:hAnsi="Wingdings" w:cs="Wingdings" w:hint="default"/>
+      </w:rPr>
+    </w:lvl>
+  </w:abstractNum>
+  <w:abstractNum w:abstractNumId="2">
+    <w:lvl w:ilvl="0">
+      <w:start w:val="1"/>
+      <w:numFmt w:val="bullet"/>
+      <w:lvlText w:val=""/>
+      <w:lvlJc w:val="left"/>
+      <w:pPr>
+        <w:tabs>
+          <w:tab w:val="num" w:pos="720"/>
+        </w:tabs>
+        <w:ind w:left="720" w:hanging="360"/>
+      </w:pPr>
+      <w:rPr>
+        <w:rFonts w:ascii="Symbol" w:hAnsi="Symbol" w:cs="Symbol" w:hint="default"/>
+        <w:rFonts w:cs="OpenSymbol"/>
+      </w:rPr>
+    </w:lvl>
+    <w:lvl w:ilvl="1">
+      <w:start w:val="1"/>
+      <w:numFmt w:val="bullet"/>
+      <w:lvlText w:val=""/>
+      <w:lvlJc w:val="left"/>
+      <w:pPr>
+        <w:tabs>
+          <w:tab w:val="num" w:pos="1080"/>
+        </w:tabs>
+        <w:ind w:left="1080" w:hanging="360"/>
+      </w:pPr>
+      <w:rPr>
+        <w:rFonts w:ascii="Symbol" w:hAnsi="Symbol" w:cs="Symbol" w:hint="default"/>
+        <w:rFonts w:cs="OpenSymbol"/>
+      </w:rPr>
+    </w:lvl>
+    <w:lvl w:ilvl="2">
+      <w:start w:val="1"/>
+      <w:numFmt w:val="bullet"/>
+      <w:lvlText w:val=""/>
+      <w:lvlJc w:val="left"/>
+      <w:pPr>
+        <w:tabs>
+          <w:tab w:val="num" w:pos="1440"/>
+        </w:tabs>
+        <w:ind w:left="1440" w:hanging="360"/>
+      </w:pPr>
+      <w:rPr>
+        <w:rFonts w:ascii="Symbol" w:hAnsi="Symbol" w:cs="Symbol" w:hint="default"/>
+        <w:rFonts w:cs="OpenSymbol"/>
+      </w:rPr>
+    </w:lvl>
+    <w:lvl w:ilvl="3">
+      <w:start w:val="1"/>
+      <w:numFmt w:val="bullet"/>
+      <w:lvlText w:val=""/>
+      <w:lvlJc w:val="left"/>
+      <w:pPr>
+        <w:tabs>
+          <w:tab w:val="num" w:pos="1800"/>
+        </w:tabs>
+        <w:ind w:left="1800" w:hanging="360"/>
+      </w:pPr>
+      <w:rPr>
+        <w:rFonts w:ascii="Symbol" w:hAnsi="Symbol" w:cs="Symbol" w:hint="default"/>
+        <w:rFonts w:cs="OpenSymbol"/>
+      </w:rPr>
+    </w:lvl>
+    <w:lvl w:ilvl="4">
+      <w:start w:val="1"/>
+      <w:numFmt w:val="bullet"/>
+      <w:lvlText w:val=""/>
+      <w:lvlJc w:val="left"/>
+      <w:pPr>
+        <w:tabs>
+          <w:tab w:val="num" w:pos="2160"/>
+        </w:tabs>
+        <w:ind w:left="2160" w:hanging="360"/>
+      </w:pPr>
+      <w:rPr>
+        <w:rFonts w:ascii="Symbol" w:hAnsi="Symbol" w:cs="Symbol" w:hint="default"/>
+        <w:rFonts w:cs="OpenSymbol"/>
+      </w:rPr>
+    </w:lvl>
+    <w:lvl w:ilvl="5">
+      <w:start w:val="1"/>
+      <w:numFmt w:val="bullet"/>
+      <w:lvlText w:val=""/>
+      <w:lvlJc w:val="left"/>
+      <w:pPr>
+        <w:tabs>
+          <w:tab w:val="num" w:pos="2520"/>
+        </w:tabs>
+        <w:ind w:left="2520" w:hanging="360"/>
+      </w:pPr>
+      <w:rPr>
+        <w:rFonts w:ascii="Symbol" w:hAnsi="Symbol" w:cs="Symbol" w:hint="default"/>
+        <w:rFonts w:cs="OpenSymbol"/>
+      </w:rPr>
+    </w:lvl>
+    <w:lvl w:ilvl="6">
+      <w:start w:val="1"/>
+      <w:numFmt w:val="bullet"/>
+      <w:lvlText w:val=""/>
+      <w:lvlJc w:val="left"/>
+      <w:pPr>
+        <w:tabs>
+          <w:tab w:val="num" w:pos="2880"/>
+        </w:tabs>
+        <w:ind w:left="2880" w:hanging="360"/>
+      </w:pPr>
+      <w:rPr>
+        <w:rFonts w:ascii="Symbol" w:hAnsi="Symbol" w:cs="Symbol" w:hint="default"/>
+        <w:rFonts w:cs="OpenSymbol"/>
+      </w:rPr>
+    </w:lvl>
+    <w:lvl w:ilvl="7">
+      <w:start w:val="1"/>
+      <w:numFmt w:val="bullet"/>
+      <w:lvlText w:val=""/>
+      <w:lvlJc w:val="left"/>
+      <w:pPr>
+        <w:tabs>
+          <w:tab w:val="num" w:pos="3240"/>
+        </w:tabs>
+        <w:ind w:left="3240" w:hanging="360"/>
+      </w:pPr>
+      <w:rPr>
+        <w:rFonts w:ascii="Symbol" w:hAnsi="Symbol" w:cs="Symbol" w:hint="default"/>
+        <w:rFonts w:cs="OpenSymbol"/>
+      </w:rPr>
+    </w:lvl>
+    <w:lvl w:ilvl="8">
+      <w:start w:val="1"/>
+      <w:numFmt w:val="bullet"/>
+      <w:lvlText w:val=""/>
+      <w:lvlJc w:val="left"/>
+      <w:pPr>
+        <w:tabs>
+          <w:tab w:val="num" w:pos="3600"/>
+        </w:tabs>
+        <w:ind w:left="3600" w:hanging="360"/>
+      </w:pPr>
+      <w:rPr>
+        <w:rFonts w:ascii="Symbol" w:hAnsi="Symbol" w:cs="Symbol" w:hint="default"/>
+        <w:rFonts w:cs="OpenSymbol"/>
+      </w:rPr>
+    </w:lvl>
+  </w:abstractNum>
+  <w:abstractNum w:abstractNumId="3">
+    <w:lvl w:ilvl="0">
+      <w:start w:val="1"/>
+      <w:numFmt w:val="bullet"/>
+      <w:lvlText w:val=""/>
+      <w:lvlJc w:val="left"/>
+      <w:pPr>
+        <w:tabs>
+          <w:tab w:val="num" w:pos="720"/>
+        </w:tabs>
+        <w:ind w:left="720" w:hanging="360"/>
+      </w:pPr>
+      <w:rPr>
+        <w:rFonts w:ascii="Symbol" w:hAnsi="Symbol" w:cs="Symbol" w:hint="default"/>
+        <w:rFonts w:cs="OpenSymbol"/>
+      </w:rPr>
+    </w:lvl>
+    <w:lvl w:ilvl="1">
+      <w:start w:val="1"/>
+      <w:numFmt w:val="bullet"/>
+      <w:lvlText w:val=""/>
+      <w:lvlJc w:val="left"/>
+      <w:pPr>
+        <w:tabs>
+          <w:tab w:val="num" w:pos="1080"/>
+        </w:tabs>
+        <w:ind w:left="1080" w:hanging="360"/>
+      </w:pPr>
+      <w:rPr>
+        <w:rFonts w:ascii="Symbol" w:hAnsi="Symbol" w:cs="Symbol" w:hint="default"/>
+        <w:rFonts w:cs="OpenSymbol"/>
+      </w:rPr>
+    </w:lvl>
+    <w:lvl w:ilvl="2">
+      <w:start w:val="1"/>
+      <w:numFmt w:val="bullet"/>
+      <w:lvlText w:val=""/>
+      <w:lvlJc w:val="left"/>
+      <w:pPr>
+        <w:tabs>
+          <w:tab w:val="num" w:pos="1440"/>
+        </w:tabs>
+        <w:ind w:left="1440" w:hanging="360"/>
+      </w:pPr>
+      <w:rPr>
+        <w:rFonts w:ascii="Symbol" w:hAnsi="Symbol" w:cs="Symbol" w:hint="default"/>
+        <w:rFonts w:cs="OpenSymbol"/>
+      </w:rPr>
+    </w:lvl>
+    <w:lvl w:ilvl="3">
+      <w:start w:val="1"/>
+      <w:numFmt w:val="bullet"/>
+      <w:lvlText w:val=""/>
+      <w:lvlJc w:val="left"/>
+      <w:pPr>
+        <w:tabs>
+          <w:tab w:val="num" w:pos="1800"/>
+        </w:tabs>
+        <w:ind w:left="1800" w:hanging="360"/>
+      </w:pPr>
+      <w:rPr>
+        <w:rFonts w:ascii="Symbol" w:hAnsi="Symbol" w:cs="Symbol" w:hint="default"/>
+        <w:rFonts w:cs="OpenSymbol"/>
+      </w:rPr>
+    </w:lvl>
+    <w:lvl w:ilvl="4">
+      <w:start w:val="1"/>
+      <w:numFmt w:val="bullet"/>
+      <w:lvlText w:val=""/>
+      <w:lvlJc w:val="left"/>
+      <w:pPr>
+        <w:tabs>
+          <w:tab w:val="num" w:pos="2160"/>
+        </w:tabs>
+        <w:ind w:left="2160" w:hanging="360"/>
+      </w:pPr>
+      <w:rPr>
+        <w:rFonts w:ascii="Symbol" w:hAnsi="Symbol" w:cs="Symbol" w:hint="default"/>
+        <w:rFonts w:cs="OpenSymbol"/>
+      </w:rPr>
+    </w:lvl>
+    <w:lvl w:ilvl="5">
+      <w:start w:val="1"/>
+      <w:numFmt w:val="bullet"/>
+      <w:lvlText w:val=""/>
+      <w:lvlJc w:val="left"/>
+      <w:pPr>
+        <w:tabs>
+          <w:tab w:val="num" w:pos="2520"/>
+        </w:tabs>
+        <w:ind w:left="2520" w:hanging="360"/>
+      </w:pPr>
+      <w:rPr>
+        <w:rFonts w:ascii="Symbol" w:hAnsi="Symbol" w:cs="Symbol" w:hint="default"/>
+        <w:rFonts w:cs="OpenSymbol"/>
+      </w:rPr>
+    </w:lvl>
+    <w:lvl w:ilvl="6">
+      <w:start w:val="1"/>
+      <w:numFmt w:val="bullet"/>
+      <w:lvlText w:val=""/>
+      <w:lvlJc w:val="left"/>
+      <w:pPr>
+        <w:tabs>
+          <w:tab w:val="num" w:pos="2880"/>
+        </w:tabs>
+        <w:ind w:left="2880" w:hanging="360"/>
+      </w:pPr>
+      <w:rPr>
+        <w:rFonts w:ascii="Symbol" w:hAnsi="Symbol" w:cs="Symbol" w:hint="default"/>
+        <w:rFonts w:cs="OpenSymbol"/>
+      </w:rPr>
+    </w:lvl>
+    <w:lvl w:ilvl="7">
+      <w:start w:val="1"/>
+      <w:numFmt w:val="bullet"/>
+      <w:lvlText w:val=""/>
+      <w:lvlJc w:val="left"/>
+      <w:pPr>
+        <w:tabs>
+          <w:tab w:val="num" w:pos="3240"/>
+        </w:tabs>
+        <w:ind w:left="3240" w:hanging="360"/>
+      </w:pPr>
+      <w:rPr>
+        <w:rFonts w:ascii="Symbol" w:hAnsi="Symbol" w:cs="Symbol" w:hint="default"/>
+        <w:rFonts w:cs="OpenSymbol"/>
+      </w:rPr>
+    </w:lvl>
+    <w:lvl w:ilvl="8">
+      <w:start w:val="1"/>
+      <w:numFmt w:val="bullet"/>
+      <w:lvlText w:val=""/>
+      <w:lvlJc w:val="left"/>
+      <w:pPr>
+        <w:tabs>
+          <w:tab w:val="num" w:pos="3600"/>
+        </w:tabs>
+        <w:ind w:left="3600" w:hanging="360"/>
+      </w:pPr>
+      <w:rPr>
+        <w:rFonts w:ascii="Symbol" w:hAnsi="Symbol" w:cs="Symbol" w:hint="default"/>
+        <w:rFonts w:cs="OpenSymbol"/>
+      </w:rPr>
+    </w:lvl>
+  </w:abstractNum>
+  <w:abstractNum w:abstractNumId="4">
+    <w:lvl w:ilvl="0">
+      <w:start w:val="1"/>
+      <w:numFmt w:val="none"/>
+      <w:suff w:val="nothing"/>
+      <w:lvlText w:val=""/>
+      <w:lvlJc w:val="left"/>
+      <w:pPr>
+        <w:tabs>
+          <w:tab w:val="num" w:pos="432"/>
+        </w:tabs>
+        <w:ind w:left="432" w:hanging="432"/>
+      </w:pPr>
+    </w:lvl>
+    <w:lvl w:ilvl="1">
+      <w:start w:val="1"/>
+      <w:numFmt w:val="none"/>
+      <w:suff w:val="nothing"/>
+      <w:lvlText w:val=""/>
+      <w:lvlJc w:val="left"/>
+      <w:pPr>
+        <w:tabs>
+          <w:tab w:val="num" w:pos="576"/>
+        </w:tabs>
+        <w:ind w:left="576" w:hanging="576"/>
+      </w:pPr>
+    </w:lvl>
+    <w:lvl w:ilvl="2">
+      <w:start w:val="1"/>
+      <w:numFmt w:val="none"/>
+      <w:suff w:val="nothing"/>
+      <w:lvlText w:val=""/>
+      <w:lvlJc w:val="left"/>
+      <w:pPr>
+        <w:tabs>
+          <w:tab w:val="num" w:pos="720"/>
+        </w:tabs>
+        <w:ind w:left="720" w:hanging="720"/>
+      </w:pPr>
+    </w:lvl>
+    <w:lvl w:ilvl="3">
+      <w:start w:val="1"/>
+      <w:numFmt w:val="none"/>
+      <w:suff w:val="nothing"/>
+      <w:lvlText w:val=""/>
+      <w:lvlJc w:val="left"/>
+      <w:pPr>
+        <w:tabs>
+          <w:tab w:val="num" w:pos="864"/>
+        </w:tabs>
+        <w:ind w:left="864" w:hanging="864"/>
+      </w:pPr>
+    </w:lvl>
+    <w:lvl w:ilvl="4">
+      <w:start w:val="1"/>
+      <w:numFmt w:val="none"/>
+      <w:suff w:val="nothing"/>
+      <w:lvlText w:val=""/>
+      <w:lvlJc w:val="left"/>
+      <w:pPr>
+        <w:tabs>
+          <w:tab w:val="num" w:pos="1008"/>
+        </w:tabs>
+        <w:ind w:left="1008" w:hanging="1008"/>
+      </w:pPr>
+    </w:lvl>
+    <w:lvl w:ilvl="5">
+      <w:start w:val="1"/>
+      <w:numFmt w:val="none"/>
+      <w:suff w:val="nothing"/>
+      <w:lvlText w:val=""/>
+      <w:lvlJc w:val="left"/>
+      <w:pPr>
+        <w:tabs>
+          <w:tab w:val="num" w:pos="1152"/>
+        </w:tabs>
+        <w:ind w:left="1152" w:hanging="1152"/>
+      </w:pPr>
+    </w:lvl>
+    <w:lvl w:ilvl="6">
+      <w:start w:val="1"/>
+      <w:numFmt w:val="none"/>
+      <w:suff w:val="nothing"/>
+      <w:lvlText w:val=""/>
+      <w:lvlJc w:val="left"/>
+      <w:pPr>
+        <w:tabs>
+          <w:tab w:val="num" w:pos="1296"/>
+        </w:tabs>
+        <w:ind w:left="1296" w:hanging="1296"/>
+      </w:pPr>
+    </w:lvl>
+    <w:lvl w:ilvl="7">
+      <w:start w:val="1"/>
+      <w:numFmt w:val="none"/>
+      <w:suff w:val="nothing"/>
+      <w:lvlText w:val=""/>
+      <w:lvlJc w:val="left"/>
+      <w:pPr>
+        <w:tabs>
+          <w:tab w:val="num" w:pos="1440"/>
+        </w:tabs>
+        <w:ind w:left="1440" w:hanging="1440"/>
+      </w:pPr>
+    </w:lvl>
+    <w:lvl w:ilvl="8">
+      <w:start w:val="1"/>
+      <w:numFmt w:val="none"/>
+      <w:suff w:val="nothing"/>
+      <w:lvlText w:val=""/>
+      <w:lvlJc w:val="left"/>
+      <w:pPr>
+        <w:tabs>
+          <w:tab w:val="num" w:pos="1584"/>
+        </w:tabs>
+        <w:ind w:left="1584" w:hanging="1584"/>
+      </w:pPr>
     </w:lvl>
   </w:abstractNum>
   <w:num w:numId="1">
-    <w:abstractNumId w:val="0"/>
+    <w:abstractNumId w:val="1"/>
+  </w:num>
+  <w:num w:numId="2">
+    <w:abstractNumId w:val="2"/>
+  </w:num>
+  <w:num w:numId="3">
+    <w:abstractNumId w:val="3"/>
+  </w:num>
+  <w:num w:numId="4">
+    <w:abstractNumId w:val="4"/>
   </w:num>
 </w:numbering>
 </file>
 
 <file path=word/styles.xml><?xml version="1.0" encoding="utf-8"?>
-<w:styles xmlns:mc="http://schemas.openxmlformats.org/markup-compatibility/2006" xmlns:r="http://schemas.openxmlformats.org/officeDocument/2006/relationships" xmlns:w="http://schemas.openxmlformats.org/wordprocessingml/2006/main" xmlns:w14="http://schemas.microsoft.com/office/word/2010/wordml" xmlns:w15="http://schemas.microsoft.com/office/word/2012/wordml" xmlns:w16se="http://schemas.microsoft.com/office/word/2015/wordml/symex" mc:Ignorable="w14 w15 w16se">
+<w:styles xmlns:w="http://schemas.openxmlformats.org/wordprocessingml/2006/main" xmlns:w14="http://schemas.microsoft.com/office/word/2010/wordml" xmlns:mc="http://schemas.openxmlformats.org/markup-compatibility/2006" mc:Ignorable="w14">
   <w:docDefaults>
     <w:rPrDefault>
       <w:rPr>
-        <w:rFonts w:asciiTheme="minorHAnsi" w:eastAsiaTheme="minorHAnsi" w:hAnsiTheme="minorHAnsi" w:cstheme="minorBidi"/>
-        <w:sz w:val="24"/>
+        <w:rFonts w:ascii="Calibri" w:hAnsi="Calibri" w:eastAsia="Calibri" w:cs="" w:asciiTheme="minorHAnsi" w:cstheme="minorBidi" w:eastAsiaTheme="minorHAnsi" w:hAnsiTheme="minorHAnsi"/>
         <w:szCs w:val="24"/>
         <w:lang w:val="en-US" w:eastAsia="en-US" w:bidi="ar-SA"/>
       </w:rPr>
     </w:rPrDefault>
-    <w:pPrDefault/>
+    <w:pPrDefault>
+      <w:pPr/>
+    </w:pPrDefault>
   </w:docDefaults>
   <w:latentStyles w:defLockedState="0" w:defUIPriority="99" w:defSemiHidden="0" w:defUnhideWhenUsed="0" w:defQFormat="0" w:count="372">
     <w:lsdException w:name="Normal" w:uiPriority="0" w:qFormat="1"/>
     <w:lsdException w:name="heading 1" w:uiPriority="9" w:qFormat="1"/>
-    <w:lsdException w:name="heading 2" w:semiHidden="1" w:uiPriority="9" w:unhideWhenUsed="1" w:qFormat="1"/>
-    <w:lsdException w:name="heading 3" w:semiHidden="1" w:uiPriority="9" w:unhideWhenUsed="1" w:qFormat="1"/>
-    <w:lsdException w:name="heading 4" w:semiHidden="1" w:uiPriority="9" w:unhideWhenUsed="1" w:qFormat="1"/>
-    <w:lsdException w:name="heading 5" w:semiHidden="1" w:uiPriority="9" w:unhideWhenUsed="1" w:qFormat="1"/>
-    <w:lsdException w:name="heading 6" w:semiHidden="1" w:uiPriority="9" w:unhideWhenUsed="1" w:qFormat="1"/>
-    <w:lsdException w:name="heading 7" w:semiHidden="1" w:uiPriority="9" w:unhideWhenUsed="1" w:qFormat="1"/>
-    <w:lsdException w:name="heading 8" w:semiHidden="1" w:uiPriority="9" w:unhideWhenUsed="1" w:qFormat="1"/>
-    <w:lsdException w:name="heading 9" w:semiHidden="1" w:uiPriority="9" w:unhideWhenUsed="1" w:qFormat="1"/>
+    <w:lsdException w:name="heading 2" w:uiPriority="9" w:semiHidden="1" w:unhideWhenUsed="1" w:qFormat="1"/>
+    <w:lsdException w:name="heading 3" w:uiPriority="9" w:semiHidden="1" w:unhideWhenUsed="1" w:qFormat="1"/>
+    <w:lsdException w:name="heading 4" w:uiPriority="9" w:semiHidden="1" w:unhideWhenUsed="1" w:qFormat="1"/>
+    <w:lsdException w:name="heading 5" w:uiPriority="9" w:semiHidden="1" w:unhideWhenUsed="1" w:qFormat="1"/>
+    <w:lsdException w:name="heading 6" w:uiPriority="9" w:semiHidden="1" w:unhideWhenUsed="1" w:qFormat="1"/>
+    <w:lsdException w:name="heading 7" w:uiPriority="9" w:semiHidden="1" w:unhideWhenUsed="1" w:qFormat="1"/>
+    <w:lsdException w:name="heading 8" w:uiPriority="9" w:semiHidden="1" w:unhideWhenUsed="1" w:qFormat="1"/>
+    <w:lsdException w:name="heading 9" w:uiPriority="9" w:semiHidden="1" w:unhideWhenUsed="1" w:qFormat="1"/>
     <w:lsdException w:name="index 1" w:semiHidden="1" w:unhideWhenUsed="1"/>
     <w:lsdException w:name="index 2" w:semiHidden="1" w:unhideWhenUsed="1"/>
     <w:lsdException w:name="index 3" w:semiHidden="1" w:unhideWhenUsed="1"/>
@@ -622,22 +1461,22 @@
     <w:lsdException w:name="index 7" w:semiHidden="1" w:unhideWhenUsed="1"/>
     <w:lsdException w:name="index 8" w:semiHidden="1" w:unhideWhenUsed="1"/>
     <w:lsdException w:name="index 9" w:semiHidden="1" w:unhideWhenUsed="1"/>
-    <w:lsdException w:name="toc 1" w:semiHidden="1" w:uiPriority="39" w:unhideWhenUsed="1"/>
-    <w:lsdException w:name="toc 2" w:semiHidden="1" w:uiPriority="39" w:unhideWhenUsed="1"/>
-    <w:lsdException w:name="toc 3" w:semiHidden="1" w:uiPriority="39" w:unhideWhenUsed="1"/>
-    <w:lsdException w:name="toc 4" w:semiHidden="1" w:uiPriority="39" w:unhideWhenUsed="1"/>
-    <w:lsdException w:name="toc 5" w:semiHidden="1" w:uiPriority="39" w:unhideWhenUsed="1"/>
-    <w:lsdException w:name="toc 6" w:semiHidden="1" w:uiPriority="39" w:unhideWhenUsed="1"/>
-    <w:lsdException w:name="toc 7" w:semiHidden="1" w:uiPriority="39" w:unhideWhenUsed="1"/>
-    <w:lsdException w:name="toc 8" w:semiHidden="1" w:uiPriority="39" w:unhideWhenUsed="1"/>
-    <w:lsdException w:name="toc 9" w:semiHidden="1" w:uiPriority="39" w:unhideWhenUsed="1"/>
+    <w:lsdException w:name="toc 1" w:uiPriority="39" w:semiHidden="1" w:unhideWhenUsed="1"/>
+    <w:lsdException w:name="toc 2" w:uiPriority="39" w:semiHidden="1" w:unhideWhenUsed="1"/>
+    <w:lsdException w:name="toc 3" w:uiPriority="39" w:semiHidden="1" w:unhideWhenUsed="1"/>
+    <w:lsdException w:name="toc 4" w:uiPriority="39" w:semiHidden="1" w:unhideWhenUsed="1"/>
+    <w:lsdException w:name="toc 5" w:uiPriority="39" w:semiHidden="1" w:unhideWhenUsed="1"/>
+    <w:lsdException w:name="toc 6" w:uiPriority="39" w:semiHidden="1" w:unhideWhenUsed="1"/>
+    <w:lsdException w:name="toc 7" w:uiPriority="39" w:semiHidden="1" w:unhideWhenUsed="1"/>
+    <w:lsdException w:name="toc 8" w:uiPriority="39" w:semiHidden="1" w:unhideWhenUsed="1"/>
+    <w:lsdException w:name="toc 9" w:uiPriority="39" w:semiHidden="1" w:unhideWhenUsed="1"/>
     <w:lsdException w:name="Normal Indent" w:semiHidden="1" w:unhideWhenUsed="1"/>
     <w:lsdException w:name="footnote text" w:semiHidden="1" w:unhideWhenUsed="1"/>
     <w:lsdException w:name="annotation text" w:semiHidden="1" w:unhideWhenUsed="1"/>
     <w:lsdException w:name="header" w:semiHidden="1" w:unhideWhenUsed="1"/>
     <w:lsdException w:name="footer" w:semiHidden="1" w:unhideWhenUsed="1"/>
     <w:lsdException w:name="index heading" w:semiHidden="1" w:unhideWhenUsed="1"/>
-    <w:lsdException w:name="caption" w:semiHidden="1" w:uiPriority="35" w:unhideWhenUsed="1" w:qFormat="1"/>
+    <w:lsdException w:name="caption" w:uiPriority="35" w:semiHidden="1" w:unhideWhenUsed="1" w:qFormat="1"/>
     <w:lsdException w:name="table of figures" w:semiHidden="1" w:unhideWhenUsed="1"/>
     <w:lsdException w:name="envelope address" w:semiHidden="1" w:unhideWhenUsed="1"/>
     <w:lsdException w:name="envelope return" w:semiHidden="1" w:unhideWhenUsed="1"/>
@@ -668,7 +1507,7 @@
     <w:lsdException w:name="Title" w:uiPriority="10" w:qFormat="1"/>
     <w:lsdException w:name="Closing" w:semiHidden="1" w:unhideWhenUsed="1"/>
     <w:lsdException w:name="Signature" w:semiHidden="1" w:unhideWhenUsed="1"/>
-    <w:lsdException w:name="Default Paragraph Font" w:semiHidden="1" w:uiPriority="1" w:unhideWhenUsed="1"/>
+    <w:lsdException w:name="Default Paragraph Font" w:uiPriority="1" w:semiHidden="1" w:unhideWhenUsed="1"/>
     <w:lsdException w:name="Body Text" w:semiHidden="1" w:unhideWhenUsed="1"/>
     <w:lsdException w:name="Body Text Indent" w:semiHidden="1" w:unhideWhenUsed="1"/>
     <w:lsdException w:name="List Continue" w:semiHidden="1" w:unhideWhenUsed="1"/>
@@ -868,8 +1707,8 @@
     <w:lsdException w:name="Subtle Reference" w:uiPriority="31" w:qFormat="1"/>
     <w:lsdException w:name="Intense Reference" w:uiPriority="32" w:qFormat="1"/>
     <w:lsdException w:name="Book Title" w:uiPriority="33" w:qFormat="1"/>
-    <w:lsdException w:name="Bibliography" w:semiHidden="1" w:uiPriority="37" w:unhideWhenUsed="1"/>
-    <w:lsdException w:name="TOC Heading" w:semiHidden="1" w:uiPriority="39" w:unhideWhenUsed="1" w:qFormat="1"/>
+    <w:lsdException w:name="Bibliography" w:uiPriority="37" w:semiHidden="1" w:unhideWhenUsed="1"/>
+    <w:lsdException w:name="TOC Heading" w:uiPriority="39" w:semiHidden="1" w:unhideWhenUsed="1" w:qFormat="1"/>
     <w:lsdException w:name="Plain Table 1" w:uiPriority="41"/>
     <w:lsdException w:name="Plain Table 2" w:uiPriority="42"/>
     <w:lsdException w:name="Plain Table 3" w:uiPriority="43"/>
@@ -976,22 +1815,222 @@
     <w:lsdException w:name="List Table 7 Colorful Accent 6" w:uiPriority="52"/>
     <w:lsdException w:name="Mention" w:semiHidden="1" w:unhideWhenUsed="1"/>
   </w:latentStyles>
-  <w:style w:type="paragraph" w:default="1" w:styleId="Normal">
+  <w:style w:type="paragraph" w:styleId="Normal" w:default="1">
     <w:name w:val="Normal"/>
-    <w:rsid w:val="00EC1127"/>
+    <w:qFormat/>
+    <w:rsid w:val="00ec1127"/>
     <w:pPr>
-      <w:spacing w:after="200" w:line="276" w:lineRule="auto"/>
+      <w:widowControl/>
+      <w:bidi w:val="0"/>
+      <w:spacing w:lineRule="auto" w:line="276" w:before="0" w:after="200"/>
+      <w:jc w:val="left"/>
     </w:pPr>
     <w:rPr>
-      <w:rFonts w:ascii="Calibri" w:eastAsia="Calibri" w:hAnsi="Calibri" w:cs="Calibri"/>
+      <w:rFonts w:ascii="Calibri" w:hAnsi="Calibri" w:eastAsia="Calibri" w:cs="Calibri"/>
+      <w:color w:val="000000"/>
+      <w:sz w:val="22"/>
+      <w:szCs w:val="22"/>
+      <w:lang w:val="en-US" w:eastAsia="en-US" w:bidi="ar-SA"/>
+    </w:rPr>
+  </w:style>
+  <w:style w:type="paragraph" w:styleId="Heading1">
+    <w:name w:val="Heading 1"/>
+    <w:basedOn w:val="Heading"/>
+    <w:qFormat/>
+    <w:pPr/>
+    <w:rPr/>
+  </w:style>
+  <w:style w:type="paragraph" w:styleId="Heading2">
+    <w:name w:val="Heading 2"/>
+    <w:basedOn w:val="Heading"/>
+    <w:qFormat/>
+    <w:pPr/>
+    <w:rPr/>
+  </w:style>
+  <w:style w:type="paragraph" w:styleId="Heading3">
+    <w:name w:val="Heading 3"/>
+    <w:basedOn w:val="Heading"/>
+    <w:qFormat/>
+    <w:pPr/>
+    <w:rPr/>
+  </w:style>
+  <w:style w:type="character" w:styleId="DefaultParagraphFont" w:default="1">
+    <w:name w:val="Default Paragraph Font"/>
+    <w:uiPriority w:val="1"/>
+    <w:semiHidden/>
+    <w:unhideWhenUsed/>
+    <w:qFormat/>
+    <w:rPr/>
+  </w:style>
+  <w:style w:type="character" w:styleId="HeaderChar" w:customStyle="1">
+    <w:name w:val="Header Char"/>
+    <w:basedOn w:val="DefaultParagraphFont"/>
+    <w:link w:val="Header"/>
+    <w:uiPriority w:val="99"/>
+    <w:qFormat/>
+    <w:rsid w:val="00ec1127"/>
+    <w:rPr>
+      <w:rFonts w:ascii="Calibri" w:hAnsi="Calibri" w:eastAsia="Calibri" w:cs="Calibri"/>
       <w:color w:val="000000"/>
       <w:sz w:val="22"/>
       <w:szCs w:val="22"/>
     </w:rPr>
   </w:style>
-  <w:style w:type="character" w:default="1" w:styleId="DefaultParagraphFont">
-    <w:name w:val="Default Paragraph Font"/>
-    <w:uiPriority w:val="1"/>
+  <w:style w:type="character" w:styleId="FooterChar" w:customStyle="1">
+    <w:name w:val="Footer Char"/>
+    <w:basedOn w:val="DefaultParagraphFont"/>
+    <w:link w:val="Footer"/>
+    <w:uiPriority w:val="99"/>
+    <w:qFormat/>
+    <w:rsid w:val="00ec1127"/>
+    <w:rPr>
+      <w:rFonts w:ascii="Calibri" w:hAnsi="Calibri" w:eastAsia="Calibri" w:cs="Calibri"/>
+      <w:color w:val="000000"/>
+      <w:sz w:val="22"/>
+      <w:szCs w:val="22"/>
+    </w:rPr>
+  </w:style>
+  <w:style w:type="character" w:styleId="ListLabel1">
+    <w:name w:val="ListLabel 1"/>
+    <w:qFormat/>
+    <w:rPr>
+      <w:rFonts w:cs="Courier New"/>
+    </w:rPr>
+  </w:style>
+  <w:style w:type="character" w:styleId="Bullets">
+    <w:name w:val="Bullets"/>
+    <w:qFormat/>
+    <w:rPr>
+      <w:rFonts w:ascii="OpenSymbol" w:hAnsi="OpenSymbol" w:eastAsia="OpenSymbol" w:cs="OpenSymbol"/>
+    </w:rPr>
+  </w:style>
+  <w:style w:type="paragraph" w:styleId="Heading">
+    <w:name w:val="Heading"/>
+    <w:basedOn w:val="Normal"/>
+    <w:next w:val="TextBody"/>
+    <w:qFormat/>
+    <w:pPr>
+      <w:keepNext/>
+      <w:spacing w:before="240" w:after="120"/>
+    </w:pPr>
+    <w:rPr>
+      <w:rFonts w:ascii="Liberation Sans" w:hAnsi="Liberation Sans" w:eastAsia="Droid Sans Fallback" w:cs="Droid Sans Devanagari"/>
+      <w:sz w:val="28"/>
+      <w:szCs w:val="28"/>
+    </w:rPr>
+  </w:style>
+  <w:style w:type="paragraph" w:styleId="TextBody">
+    <w:name w:val="Text Body"/>
+    <w:basedOn w:val="Normal"/>
+    <w:pPr>
+      <w:spacing w:lineRule="auto" w:line="288" w:before="0" w:after="140"/>
+    </w:pPr>
+    <w:rPr/>
+  </w:style>
+  <w:style w:type="paragraph" w:styleId="List">
+    <w:name w:val="List"/>
+    <w:basedOn w:val="TextBody"/>
+    <w:pPr/>
+    <w:rPr>
+      <w:rFonts w:cs="Droid Sans Devanagari"/>
+    </w:rPr>
+  </w:style>
+  <w:style w:type="paragraph" w:styleId="Caption">
+    <w:name w:val="Caption"/>
+    <w:basedOn w:val="Normal"/>
+    <w:qFormat/>
+    <w:pPr>
+      <w:suppressLineNumbers/>
+      <w:spacing w:before="120" w:after="120"/>
+    </w:pPr>
+    <w:rPr>
+      <w:rFonts w:cs="Droid Sans Devanagari"/>
+      <w:i/>
+      <w:iCs/>
+      <w:sz w:val="24"/>
+      <w:szCs w:val="24"/>
+    </w:rPr>
+  </w:style>
+  <w:style w:type="paragraph" w:styleId="Index">
+    <w:name w:val="Index"/>
+    <w:basedOn w:val="Normal"/>
+    <w:qFormat/>
+    <w:pPr>
+      <w:suppressLineNumbers/>
+    </w:pPr>
+    <w:rPr>
+      <w:rFonts w:cs="Droid Sans Devanagari"/>
+    </w:rPr>
+  </w:style>
+  <w:style w:type="paragraph" w:styleId="Header">
+    <w:name w:val="Header"/>
+    <w:basedOn w:val="Normal"/>
+    <w:link w:val="HeaderChar"/>
+    <w:uiPriority w:val="99"/>
+    <w:unhideWhenUsed/>
+    <w:rsid w:val="00ec1127"/>
+    <w:pPr>
+      <w:tabs>
+        <w:tab w:val="center" w:pos="4680" w:leader="none"/>
+        <w:tab w:val="right" w:pos="9360" w:leader="none"/>
+      </w:tabs>
+      <w:spacing w:lineRule="auto" w:line="240" w:before="0" w:after="0"/>
+    </w:pPr>
+    <w:rPr/>
+  </w:style>
+  <w:style w:type="paragraph" w:styleId="Footer">
+    <w:name w:val="Footer"/>
+    <w:basedOn w:val="Normal"/>
+    <w:link w:val="FooterChar"/>
+    <w:uiPriority w:val="99"/>
+    <w:unhideWhenUsed/>
+    <w:rsid w:val="00ec1127"/>
+    <w:pPr>
+      <w:tabs>
+        <w:tab w:val="center" w:pos="4680" w:leader="none"/>
+        <w:tab w:val="right" w:pos="9360" w:leader="none"/>
+      </w:tabs>
+      <w:spacing w:lineRule="auto" w:line="240" w:before="0" w:after="0"/>
+    </w:pPr>
+    <w:rPr/>
+  </w:style>
+  <w:style w:type="paragraph" w:styleId="ListParagraph">
+    <w:name w:val="List Paragraph"/>
+    <w:basedOn w:val="Normal"/>
+    <w:uiPriority w:val="34"/>
+    <w:qFormat/>
+    <w:rsid w:val="00c25b0f"/>
+    <w:pPr>
+      <w:spacing w:before="0" w:after="200"/>
+      <w:ind w:left="720" w:hanging="0"/>
+      <w:contextualSpacing/>
+    </w:pPr>
+    <w:rPr/>
+  </w:style>
+  <w:style w:type="paragraph" w:styleId="Quotations">
+    <w:name w:val="Quotations"/>
+    <w:basedOn w:val="Normal"/>
+    <w:qFormat/>
+    <w:pPr/>
+    <w:rPr/>
+  </w:style>
+  <w:style w:type="paragraph" w:styleId="Title">
+    <w:name w:val="Title"/>
+    <w:basedOn w:val="Heading"/>
+    <w:qFormat/>
+    <w:pPr/>
+    <w:rPr/>
+  </w:style>
+  <w:style w:type="paragraph" w:styleId="Subtitle">
+    <w:name w:val="Subtitle"/>
+    <w:basedOn w:val="Heading"/>
+    <w:qFormat/>
+    <w:pPr/>
+    <w:rPr/>
+  </w:style>
+  <w:style w:type="numbering" w:styleId="NoList" w:default="1">
+    <w:name w:val="No List"/>
+    <w:uiPriority w:val="99"/>
     <w:semiHidden/>
     <w:unhideWhenUsed/>
   </w:style>
@@ -1009,79 +2048,6 @@
         <w:right w:w="108" w:type="dxa"/>
       </w:tblCellMar>
     </w:tblPr>
-  </w:style>
-  <w:style w:type="numbering" w:default="1" w:styleId="NoList">
-    <w:name w:val="No List"/>
-    <w:uiPriority w:val="99"/>
-    <w:semiHidden/>
-    <w:unhideWhenUsed/>
-  </w:style>
-  <w:style w:type="paragraph" w:styleId="Header">
-    <w:name w:val="header"/>
-    <w:basedOn w:val="Normal"/>
-    <w:link w:val="HeaderChar"/>
-    <w:uiPriority w:val="99"/>
-    <w:unhideWhenUsed/>
-    <w:rsid w:val="00EC1127"/>
-    <w:pPr>
-      <w:tabs>
-        <w:tab w:val="center" w:pos="4680"/>
-        <w:tab w:val="right" w:pos="9360"/>
-      </w:tabs>
-      <w:spacing w:after="0" w:line="240" w:lineRule="auto"/>
-    </w:pPr>
-  </w:style>
-  <w:style w:type="character" w:customStyle="1" w:styleId="HeaderChar">
-    <w:name w:val="Header Char"/>
-    <w:basedOn w:val="DefaultParagraphFont"/>
-    <w:link w:val="Header"/>
-    <w:uiPriority w:val="99"/>
-    <w:rsid w:val="00EC1127"/>
-    <w:rPr>
-      <w:rFonts w:ascii="Calibri" w:eastAsia="Calibri" w:hAnsi="Calibri" w:cs="Calibri"/>
-      <w:color w:val="000000"/>
-      <w:sz w:val="22"/>
-      <w:szCs w:val="22"/>
-    </w:rPr>
-  </w:style>
-  <w:style w:type="paragraph" w:styleId="Footer">
-    <w:name w:val="footer"/>
-    <w:basedOn w:val="Normal"/>
-    <w:link w:val="FooterChar"/>
-    <w:uiPriority w:val="99"/>
-    <w:unhideWhenUsed/>
-    <w:rsid w:val="00EC1127"/>
-    <w:pPr>
-      <w:tabs>
-        <w:tab w:val="center" w:pos="4680"/>
-        <w:tab w:val="right" w:pos="9360"/>
-      </w:tabs>
-      <w:spacing w:after="0" w:line="240" w:lineRule="auto"/>
-    </w:pPr>
-  </w:style>
-  <w:style w:type="character" w:customStyle="1" w:styleId="FooterChar">
-    <w:name w:val="Footer Char"/>
-    <w:basedOn w:val="DefaultParagraphFont"/>
-    <w:link w:val="Footer"/>
-    <w:uiPriority w:val="99"/>
-    <w:rsid w:val="00EC1127"/>
-    <w:rPr>
-      <w:rFonts w:ascii="Calibri" w:eastAsia="Calibri" w:hAnsi="Calibri" w:cs="Calibri"/>
-      <w:color w:val="000000"/>
-      <w:sz w:val="22"/>
-      <w:szCs w:val="22"/>
-    </w:rPr>
-  </w:style>
-  <w:style w:type="paragraph" w:styleId="ListParagraph">
-    <w:name w:val="List Paragraph"/>
-    <w:basedOn w:val="Normal"/>
-    <w:uiPriority w:val="34"/>
-    <w:qFormat/>
-    <w:rsid w:val="00C25B0F"/>
-    <w:pPr>
-      <w:ind w:left="720"/>
-      <w:contextualSpacing/>
-    </w:pPr>
   </w:style>
 </w:styles>
 </file>

</xml_diff>